<commit_message>
changed requirments.txt and tried to update front page
</commit_message>
<xml_diff>
--- a/website/Auto-q-pcr-frontend/application/static/files/Front_page.docx
+++ b/website/Auto-q-pcr-frontend/application/static/files/Front_page.docx
@@ -1,155 +1,90 @@
 
 <file path=word/document.xml><?xml version="1.0" encoding="utf-8"?>
-<w:document xmlns:wpc="http://schemas.microsoft.com/office/word/2010/wordprocessingCanvas" xmlns:cx="http://schemas.microsoft.com/office/drawing/2014/chartex" xmlns:cx1="http://schemas.microsoft.com/office/drawing/2015/9/8/chartex" xmlns:cx2="http://schemas.microsoft.com/office/drawing/2015/10/21/chartex" xmlns:cx3="http://schemas.microsoft.com/office/drawing/2016/5/9/chartex" xmlns:cx4="http://schemas.microsoft.com/office/drawing/2016/5/10/chartex" xmlns:cx5="http://schemas.microsoft.com/office/drawing/2016/5/11/chartex" xmlns:cx6="http://schemas.microsoft.com/office/drawing/2016/5/12/chartex" xmlns:cx7="http://schemas.microsoft.com/office/drawing/2016/5/13/chartex" xmlns:cx8="http://schemas.microsoft.com/office/drawing/2016/5/14/chartex" xmlns:mc="http://schemas.openxmlformats.org/markup-compatibility/2006" xmlns:aink="http://schemas.microsoft.com/office/drawing/2016/ink" xmlns:am3d="http://schemas.microsoft.com/office/drawing/2017/model3d" xmlns:o="urn:schemas-microsoft-com:office:office" xmlns:r="http://schemas.openxmlformats.org/officeDocument/2006/relationships" xmlns:m="http://schemas.openxmlformats.org/officeDocument/2006/math" xmlns:v="urn:schemas-microsoft-com:vml" xmlns:wp14="http://schemas.microsoft.com/office/word/2010/wordprocessingDrawing" xmlns:wp="http://schemas.openxmlformats.org/drawingml/2006/wordprocessingDrawing" xmlns:w10="urn:schemas-microsoft-com:office:word" xmlns:w="http://schemas.openxmlformats.org/wordprocessingml/2006/main" xmlns:w14="http://schemas.microsoft.com/office/word/2010/wordml" xmlns:w15="http://schemas.microsoft.com/office/word/2012/wordml" xmlns:w16cex="http://schemas.microsoft.com/office/word/2018/wordml/cex" xmlns:w16cid="http://schemas.microsoft.com/office/word/2016/wordml/cid" xmlns:w16="http://schemas.microsoft.com/office/word/2018/wordml" xmlns:w16sdtdh="http://schemas.microsoft.com/office/word/2020/wordml/sdtdatahash" xmlns:w16se="http://schemas.microsoft.com/office/word/2015/wordml/symex" xmlns:wpg="http://schemas.microsoft.com/office/word/2010/wordprocessingGroup" xmlns:wpi="http://schemas.microsoft.com/office/word/2010/wordprocessingInk" xmlns:wne="http://schemas.microsoft.com/office/word/2006/wordml" xmlns:wps="http://schemas.microsoft.com/office/word/2010/wordprocessingShape" mc:Ignorable="w14 w15 w16se w16cid w16 w16cex w16sdtdh wp14">
+<w:document xmlns:o="urn:schemas-microsoft-com:office:office" xmlns:r="http://schemas.openxmlformats.org/officeDocument/2006/relationships" xmlns:v="urn:schemas-microsoft-com:vml" xmlns:w="http://schemas.openxmlformats.org/wordprocessingml/2006/main" xmlns:w10="urn:schemas-microsoft-com:office:word" xmlns:wp="http://schemas.openxmlformats.org/drawingml/2006/wordprocessingDrawing" xmlns:wps="http://schemas.microsoft.com/office/word/2010/wordprocessingShape" xmlns:wpg="http://schemas.microsoft.com/office/word/2010/wordprocessingGroup" xmlns:mc="http://schemas.openxmlformats.org/markup-compatibility/2006" xmlns:wp14="http://schemas.microsoft.com/office/word/2010/wordprocessingDrawing" xmlns:w14="http://schemas.microsoft.com/office/word/2010/wordml" mc:Ignorable="w14 wp14">
   <w:body>
     <w:p>
       <w:pPr>
-        <w:rPr>
-          <w:lang w:val="en-CA"/>
-        </w:rPr>
-      </w:pPr>
-      <w:r>
-        <w:rPr>
-          <w:lang w:val="en-CA"/>
-        </w:rPr>
-        <w:t>Auto-qPCR is a python</w:t>
-      </w:r>
-      <w:r>
-        <w:rPr>
-          <w:lang w:val="en-CA"/>
-        </w:rPr>
-        <w:t>-</w:t>
-      </w:r>
-      <w:r>
-        <w:rPr>
-          <w:lang w:val="en-CA"/>
-        </w:rPr>
-        <w:t>based web app designed to process raw data files from thermal cycler machines.</w:t>
-      </w:r>
-    </w:p>
-    <w:p>
-      <w:pPr>
-        <w:rPr>
-          <w:lang w:val="en-CA"/>
-        </w:rPr>
-      </w:pPr>
-    </w:p>
-    <w:p>
-      <w:pPr>
-        <w:rPr>
-          <w:lang w:val="en-CA"/>
-        </w:rPr>
-      </w:pPr>
-      <w:r>
-        <w:rPr>
-          <w:lang w:val="en-CA"/>
-        </w:rPr>
-        <w:t>Please reference:</w:t>
-      </w:r>
-    </w:p>
-    <w:p>
-      <w:pPr>
-        <w:rPr>
-          <w:rFonts w:ascii="Times New Roman" w:eastAsia="Times New Roman" w:hAnsi="Times New Roman" w:cs="Times New Roman"/>
-          <w:color w:val="0000FF"/>
+        <w:pStyle w:val="Normal"/>
+        <w:rPr>
+          <w:lang w:val="en-CA"/>
+        </w:rPr>
+      </w:pPr>
+      <w:r>
+        <w:rPr>
+          <w:lang w:val="en-CA"/>
+        </w:rPr>
+        <w:t>Auto-qPCR is a python-based web app designed to process raw data files from thermal cycler machines.</w:t>
+      </w:r>
+    </w:p>
+    <w:p>
+      <w:pPr>
+        <w:pStyle w:val="Normal"/>
+        <w:rPr>
+          <w:lang w:val="en-CA"/>
+        </w:rPr>
+      </w:pPr>
+      <w:r>
+        <w:rPr>
+          <w:lang w:val="en-CA"/>
+        </w:rPr>
+      </w:r>
+    </w:p>
+    <w:p>
+      <w:pPr>
+        <w:pStyle w:val="Normal"/>
+        <w:rPr>
+          <w:color w:val="000000"/>
+          <w:sz w:val="20"/>
+          <w:szCs w:val="20"/>
+        </w:rPr>
+      </w:pPr>
+      <w:r>
+        <w:rPr>
+          <w:color w:val="000000"/>
+          <w:sz w:val="20"/>
+          <w:szCs w:val="20"/>
+          <w:lang w:val="en-CA"/>
+        </w:rPr>
+        <w:t xml:space="preserve">Please </w:t>
+      </w:r>
+      <w:r>
+        <w:rPr>
+          <w:color w:val="000000"/>
+          <w:sz w:val="20"/>
+          <w:szCs w:val="20"/>
+          <w:lang w:val="en-CA"/>
+        </w:rPr>
+        <w:t>cite the following work if you use our program in your research:</w:t>
+      </w:r>
+    </w:p>
+    <w:p>
+      <w:pPr>
+        <w:pStyle w:val="Normal"/>
+        <w:rPr/>
+      </w:pPr>
+      <w:r>
+        <w:rPr>
+          <w:rFonts w:eastAsia="Times New Roman" w:cs="Times New Roman" w:ascii="Times New Roman" w:hAnsi="Times New Roman"/>
+          <w:color w:val="000000"/>
           <w:kern w:val="0"/>
-          <w:u w:val="single"/>
-          <w:shd w:val="clear" w:color="auto" w:fill="FFFFFF"/>
+          <w:sz w:val="20"/>
+          <w:szCs w:val="20"/>
+          <w:shd w:fill="FFFFFF" w:val="clear"/>
           <w:lang w:val="en-CA" w:eastAsia="en-US" w:bidi="ar-SA"/>
         </w:rPr>
-      </w:pPr>
-      <w:proofErr w:type="spellStart"/>
-      <w:r>
-        <w:rPr>
-          <w:rFonts w:ascii="Times New Roman" w:eastAsia="Times New Roman" w:hAnsi="Times New Roman" w:cs="Times New Roman"/>
-          <w:color w:val="24292F"/>
-          <w:kern w:val="0"/>
-          <w:shd w:val="clear" w:color="auto" w:fill="FFFFFF"/>
-          <w:lang w:val="en-CA" w:eastAsia="en-US" w:bidi="ar-SA"/>
-        </w:rPr>
-        <w:t>Maussion</w:t>
-      </w:r>
-      <w:proofErr w:type="spellEnd"/>
-      <w:r>
-        <w:rPr>
-          <w:rFonts w:ascii="Times New Roman" w:eastAsia="Times New Roman" w:hAnsi="Times New Roman" w:cs="Times New Roman"/>
-          <w:color w:val="24292F"/>
-          <w:kern w:val="0"/>
-          <w:shd w:val="clear" w:color="auto" w:fill="FFFFFF"/>
-          <w:lang w:val="en-CA" w:eastAsia="en-US" w:bidi="ar-SA"/>
-        </w:rPr>
-        <w:t>, G.</w:t>
-      </w:r>
-      <w:r>
-        <w:rPr>
-          <w:rFonts w:ascii="Times New Roman" w:eastAsia="Times New Roman" w:hAnsi="Times New Roman" w:cs="Times New Roman"/>
-          <w:color w:val="24292F"/>
-          <w:kern w:val="0"/>
-          <w:shd w:val="clear" w:color="auto" w:fill="FFFFFF"/>
-          <w:lang w:val="en-CA" w:eastAsia="en-US" w:bidi="ar-SA"/>
-        </w:rPr>
-        <w:t>*</w:t>
-      </w:r>
-      <w:r>
-        <w:rPr>
-          <w:rFonts w:ascii="Times New Roman" w:eastAsia="Times New Roman" w:hAnsi="Times New Roman" w:cs="Times New Roman"/>
-          <w:color w:val="24292F"/>
-          <w:kern w:val="0"/>
-          <w:shd w:val="clear" w:color="auto" w:fill="FFFFFF"/>
-          <w:lang w:val="en-CA" w:eastAsia="en-US" w:bidi="ar-SA"/>
-        </w:rPr>
-        <w:t>, Thomas, R.A.</w:t>
-      </w:r>
-      <w:r>
-        <w:rPr>
-          <w:rFonts w:ascii="Times New Roman" w:eastAsia="Times New Roman" w:hAnsi="Times New Roman" w:cs="Times New Roman"/>
-          <w:color w:val="24292F"/>
-          <w:kern w:val="0"/>
-          <w:shd w:val="clear" w:color="auto" w:fill="FFFFFF"/>
-          <w:lang w:val="en-CA" w:eastAsia="en-US" w:bidi="ar-SA"/>
-        </w:rPr>
-        <w:t>*</w:t>
-      </w:r>
-      <w:r>
-        <w:rPr>
-          <w:rFonts w:ascii="Times New Roman" w:eastAsia="Times New Roman" w:hAnsi="Times New Roman" w:cs="Times New Roman"/>
-          <w:color w:val="24292F"/>
-          <w:kern w:val="0"/>
-          <w:shd w:val="clear" w:color="auto" w:fill="FFFFFF"/>
-          <w:lang w:val="en-CA" w:eastAsia="en-US" w:bidi="ar-SA"/>
-        </w:rPr>
-        <w:t xml:space="preserve">, </w:t>
-      </w:r>
-      <w:proofErr w:type="spellStart"/>
-      <w:r>
-        <w:rPr>
-          <w:rFonts w:ascii="Times New Roman" w:eastAsia="Times New Roman" w:hAnsi="Times New Roman" w:cs="Times New Roman"/>
-          <w:color w:val="24292F"/>
-          <w:kern w:val="0"/>
-          <w:shd w:val="clear" w:color="auto" w:fill="FFFFFF"/>
-          <w:lang w:val="en-CA" w:eastAsia="en-US" w:bidi="ar-SA"/>
-        </w:rPr>
-        <w:t>Demirova</w:t>
-      </w:r>
-      <w:proofErr w:type="spellEnd"/>
-      <w:r>
-        <w:rPr>
-          <w:rFonts w:ascii="Times New Roman" w:eastAsia="Times New Roman" w:hAnsi="Times New Roman" w:cs="Times New Roman"/>
-          <w:color w:val="24292F"/>
-          <w:kern w:val="0"/>
-          <w:shd w:val="clear" w:color="auto" w:fill="FFFFFF"/>
-          <w:lang w:val="en-CA" w:eastAsia="en-US" w:bidi="ar-SA"/>
-        </w:rPr>
-        <w:t>, I. et al. Auto-qPCR; a python-based web app for automated and reproducible analysis of qPCR data. Sci Rep 11, 21293 (2021). </w:t>
-      </w:r>
-      <w:hyperlink r:id="rId5" w:history="1">
+        <w:t>Maussion, G.*, Thomas, R.A.*, Demirova, I. et al. Auto-qPCR; a python-based web app for automated and reproducible analysis of qPCR data. Sci Rep 11, 21293 (2021). </w:t>
+      </w:r>
+      <w:hyperlink r:id="rId2">
         <w:r>
           <w:rPr>
-            <w:rFonts w:ascii="Times New Roman" w:eastAsia="Times New Roman" w:hAnsi="Times New Roman" w:cs="Times New Roman"/>
-            <w:color w:val="0000FF"/>
+            <w:rStyle w:val="ListLabel6"/>
+            <w:rFonts w:eastAsia="Times New Roman" w:cs="Times New Roman" w:ascii="Times New Roman" w:hAnsi="Times New Roman"/>
+            <w:color w:val="000000"/>
             <w:kern w:val="0"/>
+            <w:sz w:val="20"/>
+            <w:szCs w:val="20"/>
             <w:u w:val="single"/>
-            <w:shd w:val="clear" w:color="auto" w:fill="FFFFFF"/>
+            <w:shd w:fill="FFFFFF" w:val="clear"/>
             <w:lang w:val="en-CA" w:eastAsia="en-US" w:bidi="ar-SA"/>
           </w:rPr>
           <w:t>https://doi.org/10.1038/s41598-021-99727-6</w:t>
@@ -158,16 +93,20 @@
     </w:p>
     <w:p>
       <w:pPr>
-        <w:rPr>
-          <w:rFonts w:ascii="Times New Roman" w:eastAsia="Times New Roman" w:hAnsi="Times New Roman" w:cs="Times New Roman"/>
+        <w:pStyle w:val="Normal"/>
+        <w:rPr>
+          <w:rFonts w:ascii="Times New Roman" w:hAnsi="Times New Roman" w:eastAsia="Times New Roman" w:cs="Times New Roman"/>
           <w:kern w:val="0"/>
           <w:lang w:val="en-CA" w:eastAsia="en-US" w:bidi="ar-SA"/>
         </w:rPr>
       </w:pPr>
       <w:r>
         <w:rPr>
-          <w:rFonts w:ascii="Times New Roman" w:eastAsia="Times New Roman" w:hAnsi="Times New Roman" w:cs="Times New Roman"/>
+          <w:rFonts w:eastAsia="Times New Roman" w:cs="Times New Roman" w:ascii="Times New Roman" w:hAnsi="Times New Roman"/>
+          <w:color w:val="000000"/>
           <w:kern w:val="0"/>
+          <w:sz w:val="20"/>
+          <w:szCs w:val="20"/>
           <w:lang w:val="en-CA" w:eastAsia="en-US" w:bidi="ar-SA"/>
         </w:rPr>
         <w:t>*Equal contributions</w:t>
@@ -175,24 +114,45 @@
     </w:p>
     <w:p>
       <w:pPr>
-        <w:rPr>
-          <w:lang w:val="en-CA"/>
-        </w:rPr>
-      </w:pPr>
-    </w:p>
-    <w:p>
-      <w:r>
-        <w:rPr>
+        <w:pStyle w:val="Normal"/>
+        <w:rPr>
+          <w:lang w:val="en-CA"/>
+        </w:rPr>
+      </w:pPr>
+      <w:r>
+        <w:rPr>
+          <w:lang w:val="en-CA"/>
+        </w:rPr>
+      </w:r>
+    </w:p>
+    <w:p>
+      <w:pPr>
+        <w:pStyle w:val="Normal"/>
+        <w:rPr>
+          <w:sz w:val="20"/>
+          <w:szCs w:val="20"/>
+        </w:rPr>
+      </w:pPr>
+      <w:r>
+        <w:rPr>
+          <w:sz w:val="20"/>
+          <w:szCs w:val="20"/>
           <w:lang w:val="en-CA"/>
         </w:rPr>
         <w:t>The source code for the program can be found at:</w:t>
       </w:r>
     </w:p>
     <w:p>
-      <w:hyperlink r:id="rId6">
+      <w:pPr>
+        <w:pStyle w:val="Normal"/>
+        <w:rPr/>
+      </w:pPr>
+      <w:hyperlink r:id="rId3">
         <w:r>
           <w:rPr>
             <w:rStyle w:val="InternetLink"/>
+            <w:sz w:val="20"/>
+            <w:szCs w:val="20"/>
             <w:lang w:val="en-CA"/>
           </w:rPr>
           <w:t>https://github.com/neuroeddu/Auto-qPCR</w:t>
@@ -201,21 +161,50 @@
     </w:p>
     <w:p>
       <w:pPr>
-        <w:rPr>
-          <w:lang w:val="en-CA"/>
-        </w:rPr>
-      </w:pPr>
-    </w:p>
-    <w:p>
-      <w:pPr>
-        <w:rPr>
-          <w:lang w:val="en-CA"/>
-        </w:rPr>
-      </w:pPr>
-    </w:p>
-    <w:p>
-      <w:r>
-        <w:rPr>
+        <w:pStyle w:val="Normal"/>
+        <w:rPr>
+          <w:sz w:val="20"/>
+          <w:szCs w:val="20"/>
+          <w:lang w:val="en-CA"/>
+        </w:rPr>
+      </w:pPr>
+      <w:r>
+        <w:rPr>
+          <w:sz w:val="20"/>
+          <w:szCs w:val="20"/>
+          <w:lang w:val="en-CA"/>
+        </w:rPr>
+      </w:r>
+    </w:p>
+    <w:p>
+      <w:pPr>
+        <w:pStyle w:val="Normal"/>
+        <w:rPr>
+          <w:sz w:val="20"/>
+          <w:szCs w:val="20"/>
+          <w:lang w:val="en-CA"/>
+        </w:rPr>
+      </w:pPr>
+      <w:r>
+        <w:rPr>
+          <w:sz w:val="20"/>
+          <w:szCs w:val="20"/>
+          <w:lang w:val="en-CA"/>
+        </w:rPr>
+      </w:r>
+    </w:p>
+    <w:p>
+      <w:pPr>
+        <w:pStyle w:val="Normal"/>
+        <w:rPr>
+          <w:sz w:val="20"/>
+          <w:szCs w:val="20"/>
+        </w:rPr>
+      </w:pPr>
+      <w:r>
+        <w:rPr>
+          <w:sz w:val="20"/>
+          <w:szCs w:val="20"/>
           <w:lang w:val="en-CA"/>
         </w:rPr>
         <w:t xml:space="preserve">Quantifying changes at the DNA and RNA levels are essential components of any molecular biology toolkit. As a result, analyses of DNA or RNA from cells using quantitative real time PCR techniques. However, the analysis of qPCR data includes many steps that are time consuming and cumbersome and can lead to mistakes. We developed Auto-qPCR to address this bottleneck: an open source software, written in Python, to automate the processing of raw output files from any qPCR machine using standard calculations that are usually performed manually. Auto-qPCR saves time and helps standardize analysis of qPCR experiments. Auto-qPCR is easy to use and does not require programming knowledge or software installation. We provide examples data for four different modes of data processing available in the program. </w:t>
@@ -223,30 +212,67 @@
     </w:p>
     <w:p>
       <w:pPr>
-        <w:rPr>
-          <w:lang w:val="en-CA"/>
-        </w:rPr>
-      </w:pPr>
-    </w:p>
-    <w:p>
-      <w:r>
-        <w:rPr>
+        <w:pStyle w:val="Normal"/>
+        <w:rPr>
+          <w:sz w:val="20"/>
+          <w:szCs w:val="20"/>
+          <w:lang w:val="en-CA"/>
+        </w:rPr>
+      </w:pPr>
+      <w:r>
+        <w:rPr>
+          <w:sz w:val="20"/>
+          <w:szCs w:val="20"/>
+          <w:lang w:val="en-CA"/>
+        </w:rPr>
+      </w:r>
+    </w:p>
+    <w:p>
+      <w:pPr>
+        <w:pStyle w:val="Normal"/>
+        <w:rPr>
+          <w:sz w:val="20"/>
+          <w:szCs w:val="20"/>
+        </w:rPr>
+      </w:pPr>
+      <w:r>
+        <w:rPr>
+          <w:sz w:val="20"/>
+          <w:szCs w:val="20"/>
           <w:lang w:val="en-CA"/>
         </w:rPr>
         <w:t>1) Absolute model of RNA quantification using a calibration curve</w:t>
       </w:r>
     </w:p>
     <w:p>
-      <w:r>
-        <w:rPr>
+      <w:pPr>
+        <w:pStyle w:val="Normal"/>
+        <w:rPr>
+          <w:sz w:val="20"/>
+          <w:szCs w:val="20"/>
+        </w:rPr>
+      </w:pPr>
+      <w:r>
+        <w:rPr>
+          <w:sz w:val="20"/>
+          <w:szCs w:val="20"/>
           <w:lang w:val="en-CA"/>
         </w:rPr>
         <w:t>2) Relative quantification model</w:t>
       </w:r>
     </w:p>
     <w:p>
-      <w:r>
-        <w:rPr>
+      <w:pPr>
+        <w:pStyle w:val="Normal"/>
+        <w:rPr>
+          <w:sz w:val="20"/>
+          <w:szCs w:val="20"/>
+        </w:rPr>
+      </w:pPr>
+      <w:r>
+        <w:rPr>
+          <w:sz w:val="20"/>
+          <w:szCs w:val="20"/>
           <w:lang w:val="en-CA"/>
         </w:rPr>
         <w:tab/>
@@ -254,8 +280,17 @@
       </w:r>
     </w:p>
     <w:p>
-      <w:r>
-        <w:rPr>
+      <w:pPr>
+        <w:pStyle w:val="Normal"/>
+        <w:rPr>
+          <w:sz w:val="20"/>
+          <w:szCs w:val="20"/>
+        </w:rPr>
+      </w:pPr>
+      <w:r>
+        <w:rPr>
+          <w:sz w:val="20"/>
+          <w:szCs w:val="20"/>
           <w:lang w:val="en-CA"/>
         </w:rPr>
         <w:tab/>
@@ -263,231 +298,156 @@
       </w:r>
     </w:p>
     <w:p>
-      <w:r>
-        <w:rPr>
+      <w:pPr>
+        <w:pStyle w:val="Normal"/>
+        <w:rPr>
+          <w:sz w:val="20"/>
+          <w:szCs w:val="20"/>
+        </w:rPr>
+      </w:pPr>
+      <w:r>
+        <w:rPr>
+          <w:sz w:val="20"/>
+          <w:szCs w:val="20"/>
           <w:lang w:val="en-CA"/>
         </w:rPr>
         <w:t>4) cDNA quantification to identify deletion or duplication events within the genome using a target reference and a reference sample (delta-delta-CT)</w:t>
       </w:r>
     </w:p>
-    <w:p/>
-    <w:p>
-      <w:r>
-        <w:t xml:space="preserve">Program conception: </w:t>
-      </w:r>
-      <w:proofErr w:type="spellStart"/>
-      <w:r>
-        <w:t>Rhalena</w:t>
-      </w:r>
-      <w:proofErr w:type="spellEnd"/>
-      <w:r>
-        <w:t xml:space="preserve"> Thomas and Gilles </w:t>
-      </w:r>
-      <w:proofErr w:type="spellStart"/>
-      <w:r>
-        <w:t>Maussion</w:t>
-      </w:r>
-      <w:proofErr w:type="spellEnd"/>
-    </w:p>
-    <w:p>
-      <w:r>
-        <w:t xml:space="preserve">Program and web app design and management: </w:t>
-      </w:r>
-      <w:proofErr w:type="spellStart"/>
-      <w:r>
-        <w:t>Rhalena</w:t>
-      </w:r>
-      <w:proofErr w:type="spellEnd"/>
-      <w:r>
-        <w:t xml:space="preserve"> Thomas</w:t>
-      </w:r>
-    </w:p>
-    <w:p>
-      <w:r>
-        <w:t xml:space="preserve">Command line data input and absolute model: Iveta </w:t>
-      </w:r>
-      <w:proofErr w:type="spellStart"/>
-      <w:r>
-        <w:t>Demirova</w:t>
-      </w:r>
-      <w:proofErr w:type="spellEnd"/>
-    </w:p>
-    <w:p>
-      <w:r>
+    <w:p>
+      <w:pPr>
+        <w:pStyle w:val="Normal"/>
+        <w:rPr>
+          <w:sz w:val="20"/>
+          <w:szCs w:val="20"/>
+        </w:rPr>
+      </w:pPr>
+      <w:r>
+        <w:rPr>
+          <w:sz w:val="20"/>
+          <w:szCs w:val="20"/>
+        </w:rPr>
+      </w:r>
+    </w:p>
+    <w:p>
+      <w:pPr>
+        <w:pStyle w:val="Normal"/>
+        <w:rPr>
+          <w:sz w:val="20"/>
+          <w:szCs w:val="20"/>
+        </w:rPr>
+      </w:pPr>
+      <w:r>
+        <w:rPr>
+          <w:sz w:val="20"/>
+          <w:szCs w:val="20"/>
+        </w:rPr>
+        <w:t>Program conception: Rhalena Thomas and Gilles Maussion</w:t>
+      </w:r>
+    </w:p>
+    <w:p>
+      <w:pPr>
+        <w:pStyle w:val="Normal"/>
+        <w:rPr>
+          <w:sz w:val="20"/>
+          <w:szCs w:val="20"/>
+        </w:rPr>
+      </w:pPr>
+      <w:r>
+        <w:rPr>
+          <w:sz w:val="20"/>
+          <w:szCs w:val="20"/>
+        </w:rPr>
+        <w:t>Program and web app design and management: Rhalena Thomas</w:t>
+      </w:r>
+    </w:p>
+    <w:p>
+      <w:pPr>
+        <w:pStyle w:val="Normal"/>
+        <w:rPr>
+          <w:sz w:val="20"/>
+          <w:szCs w:val="20"/>
+        </w:rPr>
+      </w:pPr>
+      <w:r>
+        <w:rPr>
+          <w:sz w:val="20"/>
+          <w:szCs w:val="20"/>
+        </w:rPr>
+        <w:t>Command line data input and absolute model: Iveta Demirova</w:t>
+      </w:r>
+    </w:p>
+    <w:p>
+      <w:pPr>
+        <w:pStyle w:val="Normal"/>
+        <w:rPr>
+          <w:sz w:val="20"/>
+          <w:szCs w:val="20"/>
+        </w:rPr>
+      </w:pPr>
+      <w:r>
+        <w:rPr>
+          <w:sz w:val="20"/>
+          <w:szCs w:val="20"/>
+        </w:rPr>
         <w:t xml:space="preserve">Relative models and genomic instability: Eddie Cai  </w:t>
       </w:r>
     </w:p>
     <w:p>
-      <w:r>
-        <w:t xml:space="preserve">Web app and interface development, statistic and plotting: </w:t>
-      </w:r>
-      <w:proofErr w:type="spellStart"/>
-      <w:r>
-        <w:t>Gracia</w:t>
-      </w:r>
-      <w:proofErr w:type="spellEnd"/>
-      <w:r>
-        <w:t xml:space="preserve"> Gu</w:t>
+      <w:pPr>
+        <w:pStyle w:val="Normal"/>
+        <w:rPr>
+          <w:sz w:val="20"/>
+          <w:szCs w:val="20"/>
+        </w:rPr>
+      </w:pPr>
+      <w:r>
+        <w:rPr>
+          <w:sz w:val="20"/>
+          <w:szCs w:val="20"/>
+        </w:rPr>
+        <w:t>Web app and interface development, statistic and plotting: Gracia Gu</w:t>
       </w:r>
     </w:p>
     <w:sectPr>
+      <w:type w:val="nextPage"/>
       <w:pgSz w:w="12240" w:h="15840"/>
-      <w:pgMar w:top="1134" w:right="1134" w:bottom="1134" w:left="1134" w:header="0" w:footer="0" w:gutter="0"/>
-      <w:cols w:space="720"/>
-      <w:formProt w:val="0"/>
-      <w:docGrid w:linePitch="100"/>
+      <w:pgMar w:left="1134" w:right="1134" w:header="0" w:top="1134" w:footer="0" w:bottom="1134" w:gutter="0"/>
+      <w:pgNumType w:fmt="decimal"/>
+      <w:formProt w:val="false"/>
+      <w:textDirection w:val="lrTb"/>
+      <w:docGrid w:type="default" w:linePitch="100" w:charSpace="0"/>
     </w:sectPr>
   </w:body>
 </w:document>
 </file>
 
-<file path=word/numbering.xml><?xml version="1.0" encoding="utf-8"?>
-<w:numbering xmlns:wpc="http://schemas.microsoft.com/office/word/2010/wordprocessingCanvas" xmlns:cx="http://schemas.microsoft.com/office/drawing/2014/chartex" xmlns:cx1="http://schemas.microsoft.com/office/drawing/2015/9/8/chartex" xmlns:cx2="http://schemas.microsoft.com/office/drawing/2015/10/21/chartex" xmlns:cx3="http://schemas.microsoft.com/office/drawing/2016/5/9/chartex" xmlns:cx4="http://schemas.microsoft.com/office/drawing/2016/5/10/chartex" xmlns:cx5="http://schemas.microsoft.com/office/drawing/2016/5/11/chartex" xmlns:cx6="http://schemas.microsoft.com/office/drawing/2016/5/12/chartex" xmlns:cx7="http://schemas.microsoft.com/office/drawing/2016/5/13/chartex" xmlns:cx8="http://schemas.microsoft.com/office/drawing/2016/5/14/chartex" xmlns:mc="http://schemas.openxmlformats.org/markup-compatibility/2006" xmlns:aink="http://schemas.microsoft.com/office/drawing/2016/ink" xmlns:am3d="http://schemas.microsoft.com/office/drawing/2017/model3d" xmlns:o="urn:schemas-microsoft-com:office:office" xmlns:r="http://schemas.openxmlformats.org/officeDocument/2006/relationships" xmlns:m="http://schemas.openxmlformats.org/officeDocument/2006/math" xmlns:v="urn:schemas-microsoft-com:vml" xmlns:wp14="http://schemas.microsoft.com/office/word/2010/wordprocessingDrawing" xmlns:wp="http://schemas.openxmlformats.org/drawingml/2006/wordprocessingDrawing" xmlns:w10="urn:schemas-microsoft-com:office:word" xmlns:w="http://schemas.openxmlformats.org/wordprocessingml/2006/main" xmlns:w14="http://schemas.microsoft.com/office/word/2010/wordml" xmlns:w15="http://schemas.microsoft.com/office/word/2012/wordml" xmlns:w16cex="http://schemas.microsoft.com/office/word/2018/wordml/cex" xmlns:w16cid="http://schemas.microsoft.com/office/word/2016/wordml/cid" xmlns:w16="http://schemas.microsoft.com/office/word/2018/wordml" xmlns:w16sdtdh="http://schemas.microsoft.com/office/word/2020/wordml/sdtdatahash" xmlns:w16se="http://schemas.microsoft.com/office/word/2015/wordml/symex" xmlns:wpg="http://schemas.microsoft.com/office/word/2010/wordprocessingGroup" xmlns:wpi="http://schemas.microsoft.com/office/word/2010/wordprocessingInk" xmlns:wne="http://schemas.microsoft.com/office/word/2006/wordml" xmlns:wps="http://schemas.microsoft.com/office/word/2010/wordprocessingShape" mc:Ignorable="w14 w15 w16se w16cid w16 w16cex w16sdtdh wp14">
-  <w:abstractNum w:abstractNumId="0" w15:restartNumberingAfterBreak="0">
-    <w:nsid w:val="686B2F2E"/>
-    <w:multiLevelType w:val="hybridMultilevel"/>
-    <w:tmpl w:val="E9146564"/>
-    <w:lvl w:ilvl="0" w:tplc="FEF82BD4">
-      <w:start w:val="1"/>
-      <w:numFmt w:val="bullet"/>
-      <w:lvlText w:val=""/>
-      <w:lvlJc w:val="left"/>
-      <w:pPr>
-        <w:ind w:left="720" w:hanging="360"/>
-      </w:pPr>
-      <w:rPr>
-        <w:rFonts w:ascii="Symbol" w:eastAsia="Times New Roman" w:hAnsi="Symbol" w:cs="Times New Roman" w:hint="default"/>
-        <w:color w:val="0000FF"/>
-        <w:u w:val="single"/>
-      </w:rPr>
-    </w:lvl>
-    <w:lvl w:ilvl="1" w:tplc="04090003" w:tentative="1">
-      <w:start w:val="1"/>
-      <w:numFmt w:val="bullet"/>
-      <w:lvlText w:val="o"/>
-      <w:lvlJc w:val="left"/>
-      <w:pPr>
-        <w:ind w:left="1440" w:hanging="360"/>
-      </w:pPr>
-      <w:rPr>
-        <w:rFonts w:ascii="Courier New" w:hAnsi="Courier New" w:cs="Courier New" w:hint="default"/>
-      </w:rPr>
-    </w:lvl>
-    <w:lvl w:ilvl="2" w:tplc="04090005" w:tentative="1">
-      <w:start w:val="1"/>
-      <w:numFmt w:val="bullet"/>
-      <w:lvlText w:val=""/>
-      <w:lvlJc w:val="left"/>
-      <w:pPr>
-        <w:ind w:left="2160" w:hanging="360"/>
-      </w:pPr>
-      <w:rPr>
-        <w:rFonts w:ascii="Wingdings" w:hAnsi="Wingdings" w:hint="default"/>
-      </w:rPr>
-    </w:lvl>
-    <w:lvl w:ilvl="3" w:tplc="04090001" w:tentative="1">
-      <w:start w:val="1"/>
-      <w:numFmt w:val="bullet"/>
-      <w:lvlText w:val=""/>
-      <w:lvlJc w:val="left"/>
-      <w:pPr>
-        <w:ind w:left="2880" w:hanging="360"/>
-      </w:pPr>
-      <w:rPr>
-        <w:rFonts w:ascii="Symbol" w:hAnsi="Symbol" w:hint="default"/>
-      </w:rPr>
-    </w:lvl>
-    <w:lvl w:ilvl="4" w:tplc="04090003" w:tentative="1">
-      <w:start w:val="1"/>
-      <w:numFmt w:val="bullet"/>
-      <w:lvlText w:val="o"/>
-      <w:lvlJc w:val="left"/>
-      <w:pPr>
-        <w:ind w:left="3600" w:hanging="360"/>
-      </w:pPr>
-      <w:rPr>
-        <w:rFonts w:ascii="Courier New" w:hAnsi="Courier New" w:cs="Courier New" w:hint="default"/>
-      </w:rPr>
-    </w:lvl>
-    <w:lvl w:ilvl="5" w:tplc="04090005" w:tentative="1">
-      <w:start w:val="1"/>
-      <w:numFmt w:val="bullet"/>
-      <w:lvlText w:val=""/>
-      <w:lvlJc w:val="left"/>
-      <w:pPr>
-        <w:ind w:left="4320" w:hanging="360"/>
-      </w:pPr>
-      <w:rPr>
-        <w:rFonts w:ascii="Wingdings" w:hAnsi="Wingdings" w:hint="default"/>
-      </w:rPr>
-    </w:lvl>
-    <w:lvl w:ilvl="6" w:tplc="04090001" w:tentative="1">
-      <w:start w:val="1"/>
-      <w:numFmt w:val="bullet"/>
-      <w:lvlText w:val=""/>
-      <w:lvlJc w:val="left"/>
-      <w:pPr>
-        <w:ind w:left="5040" w:hanging="360"/>
-      </w:pPr>
-      <w:rPr>
-        <w:rFonts w:ascii="Symbol" w:hAnsi="Symbol" w:hint="default"/>
-      </w:rPr>
-    </w:lvl>
-    <w:lvl w:ilvl="7" w:tplc="04090003" w:tentative="1">
-      <w:start w:val="1"/>
-      <w:numFmt w:val="bullet"/>
-      <w:lvlText w:val="o"/>
-      <w:lvlJc w:val="left"/>
-      <w:pPr>
-        <w:ind w:left="5760" w:hanging="360"/>
-      </w:pPr>
-      <w:rPr>
-        <w:rFonts w:ascii="Courier New" w:hAnsi="Courier New" w:cs="Courier New" w:hint="default"/>
-      </w:rPr>
-    </w:lvl>
-    <w:lvl w:ilvl="8" w:tplc="04090005" w:tentative="1">
-      <w:start w:val="1"/>
-      <w:numFmt w:val="bullet"/>
-      <w:lvlText w:val=""/>
-      <w:lvlJc w:val="left"/>
-      <w:pPr>
-        <w:ind w:left="6480" w:hanging="360"/>
-      </w:pPr>
-      <w:rPr>
-        <w:rFonts w:ascii="Wingdings" w:hAnsi="Wingdings" w:hint="default"/>
-      </w:rPr>
-    </w:lvl>
-  </w:abstractNum>
-  <w:num w:numId="1">
-    <w:abstractNumId w:val="0"/>
-  </w:num>
-</w:numbering>
-</file>
-
 <file path=word/styles.xml><?xml version="1.0" encoding="utf-8"?>
-<w:styles xmlns:mc="http://schemas.openxmlformats.org/markup-compatibility/2006" xmlns:r="http://schemas.openxmlformats.org/officeDocument/2006/relationships" xmlns:w="http://schemas.openxmlformats.org/wordprocessingml/2006/main" xmlns:w14="http://schemas.microsoft.com/office/word/2010/wordml" xmlns:w15="http://schemas.microsoft.com/office/word/2012/wordml" xmlns:w16cex="http://schemas.microsoft.com/office/word/2018/wordml/cex" xmlns:w16cid="http://schemas.microsoft.com/office/word/2016/wordml/cid" xmlns:w16="http://schemas.microsoft.com/office/word/2018/wordml" xmlns:w16sdtdh="http://schemas.microsoft.com/office/word/2020/wordml/sdtdatahash" xmlns:w16se="http://schemas.microsoft.com/office/word/2015/wordml/symex" mc:Ignorable="w14 w15 w16se w16cid w16 w16cex w16sdtdh">
+<w:styles xmlns:w="http://schemas.openxmlformats.org/wordprocessingml/2006/main" xmlns:w14="http://schemas.microsoft.com/office/word/2010/wordml" xmlns:mc="http://schemas.openxmlformats.org/markup-compatibility/2006" mc:Ignorable="w14">
   <w:docDefaults>
     <w:rPrDefault>
       <w:rPr>
-        <w:rFonts w:ascii="Liberation Serif" w:eastAsia="AR PL SungtiL GB" w:hAnsi="Liberation Serif" w:cs="Lohit Devanagari"/>
+        <w:rFonts w:ascii="Liberation Serif" w:hAnsi="Liberation Serif" w:eastAsia="AR PL SungtiL GB" w:cs="Lohit Devanagari"/>
         <w:kern w:val="2"/>
         <w:szCs w:val="24"/>
         <w:lang w:val="en-US" w:eastAsia="zh-CN" w:bidi="hi-IN"/>
       </w:rPr>
     </w:rPrDefault>
-    <w:pPrDefault/>
+    <w:pPrDefault>
+      <w:pPr/>
+    </w:pPrDefault>
   </w:docDefaults>
   <w:latentStyles w:defLockedState="0" w:defUIPriority="99" w:defSemiHidden="0" w:defUnhideWhenUsed="0" w:defQFormat="0" w:count="376">
     <w:lsdException w:name="Normal" w:uiPriority="0" w:qFormat="1"/>
     <w:lsdException w:name="heading 1" w:uiPriority="9" w:qFormat="1"/>
-    <w:lsdException w:name="heading 2" w:semiHidden="1" w:uiPriority="9" w:unhideWhenUsed="1" w:qFormat="1"/>
-    <w:lsdException w:name="heading 3" w:semiHidden="1" w:uiPriority="9" w:unhideWhenUsed="1" w:qFormat="1"/>
-    <w:lsdException w:name="heading 4" w:semiHidden="1" w:uiPriority="9" w:unhideWhenUsed="1" w:qFormat="1"/>
-    <w:lsdException w:name="heading 5" w:semiHidden="1" w:uiPriority="9" w:unhideWhenUsed="1" w:qFormat="1"/>
-    <w:lsdException w:name="heading 6" w:semiHidden="1" w:uiPriority="9" w:unhideWhenUsed="1" w:qFormat="1"/>
-    <w:lsdException w:name="heading 7" w:semiHidden="1" w:uiPriority="9" w:unhideWhenUsed="1" w:qFormat="1"/>
-    <w:lsdException w:name="heading 8" w:semiHidden="1" w:uiPriority="9" w:unhideWhenUsed="1" w:qFormat="1"/>
-    <w:lsdException w:name="heading 9" w:semiHidden="1" w:uiPriority="9" w:unhideWhenUsed="1" w:qFormat="1"/>
+    <w:lsdException w:name="heading 2" w:uiPriority="9" w:semiHidden="1" w:unhideWhenUsed="1" w:qFormat="1"/>
+    <w:lsdException w:name="heading 3" w:uiPriority="9" w:semiHidden="1" w:unhideWhenUsed="1" w:qFormat="1"/>
+    <w:lsdException w:name="heading 4" w:uiPriority="9" w:semiHidden="1" w:unhideWhenUsed="1" w:qFormat="1"/>
+    <w:lsdException w:name="heading 5" w:uiPriority="9" w:semiHidden="1" w:unhideWhenUsed="1" w:qFormat="1"/>
+    <w:lsdException w:name="heading 6" w:uiPriority="9" w:semiHidden="1" w:unhideWhenUsed="1" w:qFormat="1"/>
+    <w:lsdException w:name="heading 7" w:uiPriority="9" w:semiHidden="1" w:unhideWhenUsed="1" w:qFormat="1"/>
+    <w:lsdException w:name="heading 8" w:uiPriority="9" w:semiHidden="1" w:unhideWhenUsed="1" w:qFormat="1"/>
+    <w:lsdException w:name="heading 9" w:uiPriority="9" w:semiHidden="1" w:unhideWhenUsed="1" w:qFormat="1"/>
     <w:lsdException w:name="index 1" w:semiHidden="1" w:unhideWhenUsed="1"/>
     <w:lsdException w:name="index 2" w:semiHidden="1" w:unhideWhenUsed="1"/>
     <w:lsdException w:name="index 3" w:semiHidden="1" w:unhideWhenUsed="1"/>
@@ -497,22 +457,22 @@
     <w:lsdException w:name="index 7" w:semiHidden="1" w:unhideWhenUsed="1"/>
     <w:lsdException w:name="index 8" w:semiHidden="1" w:unhideWhenUsed="1"/>
     <w:lsdException w:name="index 9" w:semiHidden="1" w:unhideWhenUsed="1"/>
-    <w:lsdException w:name="toc 1" w:semiHidden="1" w:uiPriority="39" w:unhideWhenUsed="1"/>
-    <w:lsdException w:name="toc 2" w:semiHidden="1" w:uiPriority="39" w:unhideWhenUsed="1"/>
-    <w:lsdException w:name="toc 3" w:semiHidden="1" w:uiPriority="39" w:unhideWhenUsed="1"/>
-    <w:lsdException w:name="toc 4" w:semiHidden="1" w:uiPriority="39" w:unhideWhenUsed="1"/>
-    <w:lsdException w:name="toc 5" w:semiHidden="1" w:uiPriority="39" w:unhideWhenUsed="1"/>
-    <w:lsdException w:name="toc 6" w:semiHidden="1" w:uiPriority="39" w:unhideWhenUsed="1"/>
-    <w:lsdException w:name="toc 7" w:semiHidden="1" w:uiPriority="39" w:unhideWhenUsed="1"/>
-    <w:lsdException w:name="toc 8" w:semiHidden="1" w:uiPriority="39" w:unhideWhenUsed="1"/>
-    <w:lsdException w:name="toc 9" w:semiHidden="1" w:uiPriority="39" w:unhideWhenUsed="1"/>
+    <w:lsdException w:name="toc 1" w:uiPriority="39" w:semiHidden="1" w:unhideWhenUsed="1"/>
+    <w:lsdException w:name="toc 2" w:uiPriority="39" w:semiHidden="1" w:unhideWhenUsed="1"/>
+    <w:lsdException w:name="toc 3" w:uiPriority="39" w:semiHidden="1" w:unhideWhenUsed="1"/>
+    <w:lsdException w:name="toc 4" w:uiPriority="39" w:semiHidden="1" w:unhideWhenUsed="1"/>
+    <w:lsdException w:name="toc 5" w:uiPriority="39" w:semiHidden="1" w:unhideWhenUsed="1"/>
+    <w:lsdException w:name="toc 6" w:uiPriority="39" w:semiHidden="1" w:unhideWhenUsed="1"/>
+    <w:lsdException w:name="toc 7" w:uiPriority="39" w:semiHidden="1" w:unhideWhenUsed="1"/>
+    <w:lsdException w:name="toc 8" w:uiPriority="39" w:semiHidden="1" w:unhideWhenUsed="1"/>
+    <w:lsdException w:name="toc 9" w:uiPriority="39" w:semiHidden="1" w:unhideWhenUsed="1"/>
     <w:lsdException w:name="Normal Indent" w:semiHidden="1" w:unhideWhenUsed="1"/>
     <w:lsdException w:name="footnote text" w:semiHidden="1" w:unhideWhenUsed="1"/>
     <w:lsdException w:name="annotation text" w:semiHidden="1" w:unhideWhenUsed="1"/>
     <w:lsdException w:name="header" w:semiHidden="1" w:unhideWhenUsed="1"/>
     <w:lsdException w:name="footer" w:semiHidden="1" w:unhideWhenUsed="1"/>
     <w:lsdException w:name="index heading" w:semiHidden="1" w:unhideWhenUsed="1"/>
-    <w:lsdException w:name="caption" w:semiHidden="1" w:uiPriority="35" w:unhideWhenUsed="1" w:qFormat="1"/>
+    <w:lsdException w:name="caption" w:uiPriority="35" w:semiHidden="1" w:unhideWhenUsed="1" w:qFormat="1"/>
     <w:lsdException w:name="table of figures" w:semiHidden="1" w:unhideWhenUsed="1"/>
     <w:lsdException w:name="envelope address" w:semiHidden="1" w:unhideWhenUsed="1"/>
     <w:lsdException w:name="envelope return" w:semiHidden="1" w:unhideWhenUsed="1"/>
@@ -543,7 +503,7 @@
     <w:lsdException w:name="Title" w:uiPriority="10" w:qFormat="1"/>
     <w:lsdException w:name="Closing" w:semiHidden="1" w:unhideWhenUsed="1"/>
     <w:lsdException w:name="Signature" w:semiHidden="1" w:unhideWhenUsed="1"/>
-    <w:lsdException w:name="Default Paragraph Font" w:semiHidden="1" w:uiPriority="1" w:unhideWhenUsed="1"/>
+    <w:lsdException w:name="Default Paragraph Font" w:uiPriority="1" w:semiHidden="1" w:unhideWhenUsed="1"/>
     <w:lsdException w:name="Body Text" w:semiHidden="1" w:unhideWhenUsed="1"/>
     <w:lsdException w:name="Body Text Indent" w:semiHidden="1" w:unhideWhenUsed="1"/>
     <w:lsdException w:name="List Continue" w:semiHidden="1" w:unhideWhenUsed="1"/>
@@ -743,8 +703,8 @@
     <w:lsdException w:name="Subtle Reference" w:uiPriority="31" w:qFormat="1"/>
     <w:lsdException w:name="Intense Reference" w:uiPriority="32" w:qFormat="1"/>
     <w:lsdException w:name="Book Title" w:uiPriority="33" w:qFormat="1"/>
-    <w:lsdException w:name="Bibliography" w:semiHidden="1" w:uiPriority="37" w:unhideWhenUsed="1"/>
-    <w:lsdException w:name="TOC Heading" w:semiHidden="1" w:uiPriority="39" w:unhideWhenUsed="1" w:qFormat="1"/>
+    <w:lsdException w:name="Bibliography" w:uiPriority="37" w:semiHidden="1" w:unhideWhenUsed="1"/>
+    <w:lsdException w:name="TOC Heading" w:uiPriority="39" w:semiHidden="1" w:unhideWhenUsed="1" w:qFormat="1"/>
     <w:lsdException w:name="Plain Table 1" w:uiPriority="41"/>
     <w:lsdException w:name="Plain Table 2" w:uiPriority="42"/>
     <w:lsdException w:name="Plain Table 3" w:uiPriority="43"/>
@@ -855,18 +815,183 @@
     <w:lsdException w:name="Unresolved Mention" w:semiHidden="1" w:unhideWhenUsed="1"/>
     <w:lsdException w:name="Smart Link" w:semiHidden="1" w:unhideWhenUsed="1"/>
   </w:latentStyles>
-  <w:style w:type="paragraph" w:default="1" w:styleId="Normal">
+  <w:style w:type="paragraph" w:styleId="Normal" w:default="1">
     <w:name w:val="Normal"/>
     <w:qFormat/>
+    <w:pPr>
+      <w:widowControl/>
+      <w:bidi w:val="0"/>
+      <w:jc w:val="left"/>
+    </w:pPr>
     <w:rPr>
+      <w:rFonts w:ascii="Liberation Serif" w:hAnsi="Liberation Serif" w:eastAsia="AR PL SungtiL GB" w:cs="Lohit Devanagari"/>
+      <w:color w:val="auto"/>
+      <w:kern w:val="2"/>
       <w:sz w:val="24"/>
+      <w:szCs w:val="24"/>
+      <w:lang w:val="en-US" w:eastAsia="zh-CN" w:bidi="hi-IN"/>
     </w:rPr>
   </w:style>
-  <w:style w:type="character" w:default="1" w:styleId="DefaultParagraphFont">
+  <w:style w:type="character" w:styleId="DefaultParagraphFont" w:default="1">
     <w:name w:val="Default Paragraph Font"/>
     <w:uiPriority w:val="1"/>
     <w:semiHidden/>
     <w:unhideWhenUsed/>
+    <w:qFormat/>
+    <w:rPr/>
+  </w:style>
+  <w:style w:type="character" w:styleId="InternetLink" w:customStyle="1">
+    <w:name w:val="Internet Link"/>
+    <w:rPr>
+      <w:color w:val="000080"/>
+      <w:u w:val="single"/>
+    </w:rPr>
+  </w:style>
+  <w:style w:type="character" w:styleId="ListLabel1" w:customStyle="1">
+    <w:name w:val="ListLabel 1"/>
+    <w:qFormat/>
+    <w:rPr>
+      <w:lang w:val="en-CA"/>
+    </w:rPr>
+  </w:style>
+  <w:style w:type="character" w:styleId="ListLabel2">
+    <w:name w:val="ListLabel 2"/>
+    <w:qFormat/>
+    <w:rPr>
+      <w:rFonts w:eastAsia="Times New Roman" w:cs="Times New Roman"/>
+      <w:color w:val="0000FF"/>
+      <w:u w:val="single"/>
+    </w:rPr>
+  </w:style>
+  <w:style w:type="character" w:styleId="ListLabel3">
+    <w:name w:val="ListLabel 3"/>
+    <w:qFormat/>
+    <w:rPr>
+      <w:rFonts w:cs="Courier New"/>
+    </w:rPr>
+  </w:style>
+  <w:style w:type="character" w:styleId="ListLabel4">
+    <w:name w:val="ListLabel 4"/>
+    <w:qFormat/>
+    <w:rPr>
+      <w:rFonts w:cs="Courier New"/>
+    </w:rPr>
+  </w:style>
+  <w:style w:type="character" w:styleId="ListLabel5">
+    <w:name w:val="ListLabel 5"/>
+    <w:qFormat/>
+    <w:rPr>
+      <w:rFonts w:cs="Courier New"/>
+    </w:rPr>
+  </w:style>
+  <w:style w:type="character" w:styleId="ListLabel6">
+    <w:name w:val="ListLabel 6"/>
+    <w:qFormat/>
+    <w:rPr>
+      <w:rFonts w:ascii="Times New Roman" w:hAnsi="Times New Roman" w:eastAsia="Times New Roman" w:cs="Times New Roman"/>
+      <w:color w:val="0000FF"/>
+      <w:kern w:val="0"/>
+      <w:u w:val="single"/>
+      <w:shd w:fill="FFFFFF" w:val="clear"/>
+      <w:lang w:val="en-CA" w:eastAsia="en-US" w:bidi="ar-SA"/>
+    </w:rPr>
+  </w:style>
+  <w:style w:type="character" w:styleId="ListLabel7">
+    <w:name w:val="ListLabel 7"/>
+    <w:qFormat/>
+    <w:rPr>
+      <w:lang w:val="en-CA"/>
+    </w:rPr>
+  </w:style>
+  <w:style w:type="paragraph" w:styleId="Heading" w:customStyle="1">
+    <w:name w:val="Heading"/>
+    <w:basedOn w:val="Normal"/>
+    <w:next w:val="TextBody"/>
+    <w:qFormat/>
+    <w:pPr>
+      <w:keepNext w:val="true"/>
+      <w:spacing w:before="240" w:after="120"/>
+    </w:pPr>
+    <w:rPr>
+      <w:rFonts w:ascii="Liberation Sans" w:hAnsi="Liberation Sans"/>
+      <w:sz w:val="28"/>
+      <w:szCs w:val="28"/>
+    </w:rPr>
+  </w:style>
+  <w:style w:type="paragraph" w:styleId="TextBody">
+    <w:name w:val="Body Text"/>
+    <w:basedOn w:val="Normal"/>
+    <w:pPr>
+      <w:spacing w:lineRule="auto" w:line="276" w:before="0" w:after="140"/>
+    </w:pPr>
+    <w:rPr/>
+  </w:style>
+  <w:style w:type="paragraph" w:styleId="List">
+    <w:name w:val="List"/>
+    <w:basedOn w:val="TextBody"/>
+    <w:pPr/>
+    <w:rPr/>
+  </w:style>
+  <w:style w:type="paragraph" w:styleId="Caption">
+    <w:name w:val="Caption"/>
+    <w:basedOn w:val="Normal"/>
+    <w:qFormat/>
+    <w:pPr>
+      <w:suppressLineNumbers/>
+      <w:spacing w:before="120" w:after="120"/>
+    </w:pPr>
+    <w:rPr>
+      <w:rFonts w:cs="Lohit Devanagari"/>
+      <w:i/>
+      <w:iCs/>
+      <w:sz w:val="24"/>
+      <w:szCs w:val="24"/>
+    </w:rPr>
+  </w:style>
+  <w:style w:type="paragraph" w:styleId="Index" w:customStyle="1">
+    <w:name w:val="Index"/>
+    <w:basedOn w:val="Normal"/>
+    <w:qFormat/>
+    <w:pPr>
+      <w:suppressLineNumbers/>
+    </w:pPr>
+    <w:rPr/>
+  </w:style>
+  <w:style w:type="paragraph" w:styleId="Caption1">
+    <w:name w:val="caption"/>
+    <w:basedOn w:val="Normal"/>
+    <w:qFormat/>
+    <w:pPr>
+      <w:suppressLineNumbers/>
+      <w:spacing w:before="120" w:after="120"/>
+    </w:pPr>
+    <w:rPr>
+      <w:i/>
+      <w:iCs/>
+    </w:rPr>
+  </w:style>
+  <w:style w:type="paragraph" w:styleId="ListParagraph">
+    <w:name w:val="List Paragraph"/>
+    <w:basedOn w:val="Normal"/>
+    <w:uiPriority w:val="34"/>
+    <w:qFormat/>
+    <w:rsid w:val="001c428d"/>
+    <w:pPr>
+      <w:spacing w:before="0" w:after="0"/>
+      <w:ind w:left="720" w:hanging="0"/>
+      <w:contextualSpacing/>
+    </w:pPr>
+    <w:rPr>
+      <w:rFonts w:cs="Mangal"/>
+      <w:szCs w:val="21"/>
+    </w:rPr>
+  </w:style>
+  <w:style w:type="numbering" w:styleId="NoList" w:default="1">
+    <w:name w:val="No List"/>
+    <w:uiPriority w:val="99"/>
+    <w:semiHidden/>
+    <w:unhideWhenUsed/>
+    <w:qFormat/>
   </w:style>
   <w:style w:type="table" w:default="1" w:styleId="TableNormal">
     <w:name w:val="Normal Table"/>
@@ -882,88 +1007,6 @@
         <w:right w:w="108" w:type="dxa"/>
       </w:tblCellMar>
     </w:tblPr>
-  </w:style>
-  <w:style w:type="numbering" w:default="1" w:styleId="NoList">
-    <w:name w:val="No List"/>
-    <w:uiPriority w:val="99"/>
-    <w:semiHidden/>
-    <w:unhideWhenUsed/>
-  </w:style>
-  <w:style w:type="character" w:customStyle="1" w:styleId="InternetLink">
-    <w:name w:val="Internet Link"/>
-    <w:rPr>
-      <w:color w:val="000080"/>
-      <w:u w:val="single"/>
-    </w:rPr>
-  </w:style>
-  <w:style w:type="character" w:customStyle="1" w:styleId="ListLabel1">
-    <w:name w:val="ListLabel 1"/>
-    <w:qFormat/>
-    <w:rPr>
-      <w:lang w:val="en-CA"/>
-    </w:rPr>
-  </w:style>
-  <w:style w:type="paragraph" w:customStyle="1" w:styleId="Heading">
-    <w:name w:val="Heading"/>
-    <w:basedOn w:val="Normal"/>
-    <w:next w:val="BodyText"/>
-    <w:qFormat/>
-    <w:pPr>
-      <w:keepNext/>
-      <w:spacing w:before="240" w:after="120"/>
-    </w:pPr>
-    <w:rPr>
-      <w:rFonts w:ascii="Liberation Sans" w:hAnsi="Liberation Sans"/>
-      <w:sz w:val="28"/>
-      <w:szCs w:val="28"/>
-    </w:rPr>
-  </w:style>
-  <w:style w:type="paragraph" w:styleId="BodyText">
-    <w:name w:val="Body Text"/>
-    <w:basedOn w:val="Normal"/>
-    <w:pPr>
-      <w:spacing w:after="140" w:line="276" w:lineRule="auto"/>
-    </w:pPr>
-  </w:style>
-  <w:style w:type="paragraph" w:styleId="List">
-    <w:name w:val="List"/>
-    <w:basedOn w:val="BodyText"/>
-  </w:style>
-  <w:style w:type="paragraph" w:styleId="Caption">
-    <w:name w:val="caption"/>
-    <w:basedOn w:val="Normal"/>
-    <w:qFormat/>
-    <w:pPr>
-      <w:suppressLineNumbers/>
-      <w:spacing w:before="120" w:after="120"/>
-    </w:pPr>
-    <w:rPr>
-      <w:i/>
-      <w:iCs/>
-    </w:rPr>
-  </w:style>
-  <w:style w:type="paragraph" w:customStyle="1" w:styleId="Index">
-    <w:name w:val="Index"/>
-    <w:basedOn w:val="Normal"/>
-    <w:qFormat/>
-    <w:pPr>
-      <w:suppressLineNumbers/>
-    </w:pPr>
-  </w:style>
-  <w:style w:type="paragraph" w:styleId="ListParagraph">
-    <w:name w:val="List Paragraph"/>
-    <w:basedOn w:val="Normal"/>
-    <w:uiPriority w:val="34"/>
-    <w:qFormat/>
-    <w:rsid w:val="001C428D"/>
-    <w:pPr>
-      <w:ind w:left="720"/>
-      <w:contextualSpacing/>
-    </w:pPr>
-    <w:rPr>
-      <w:rFonts w:cs="Mangal"/>
-      <w:szCs w:val="21"/>
-    </w:rPr>
   </w:style>
 </w:styles>
 </file>

</xml_diff>